<commit_message>
Aplicar negrito em todas as tags dos templates de contratos
</commit_message>
<xml_diff>
--- a/templates_contratos/template_contrato2025_2.docx
+++ b/templates_contratos/template_contrato2025_2.docx
@@ -161,6 +161,8 @@
       <w:r>
         <w:rPr>
           <w:rFonts w:ascii="Franklin Gothic Book" w:hAnsi="Franklin Gothic Book"/>
+          <w:b/>
+          <w:color w:val="000000"/>
         </w:rPr>
         <w:t>{{</w:t>
       </w:r>
@@ -173,6 +175,8 @@
       <w:r>
         <w:rPr>
           <w:rFonts w:ascii="Franklin Gothic Book" w:hAnsi="Franklin Gothic Book"/>
+          <w:b/>
+          <w:color w:val="000000"/>
         </w:rPr>
         <w:t>}}</w:t>
       </w:r>
@@ -185,6 +189,8 @@
       <w:r>
         <w:rPr>
           <w:rFonts w:ascii="Franklin Gothic Book" w:hAnsi="Franklin Gothic Book"/>
+          <w:b/>
+          <w:color w:val="000000"/>
         </w:rPr>
         <w:t>{{</w:t>
       </w:r>
@@ -211,6 +217,8 @@
       <w:r>
         <w:rPr>
           <w:rFonts w:ascii="Franklin Gothic Book" w:hAnsi="Franklin Gothic Book"/>
+          <w:b/>
+          <w:color w:val="000000"/>
         </w:rPr>
         <w:t>}}</w:t>
       </w:r>
@@ -223,6 +231,8 @@
       <w:r>
         <w:rPr>
           <w:rFonts w:ascii="Franklin Gothic Book" w:hAnsi="Franklin Gothic Book"/>
+          <w:b/>
+          <w:color w:val="000000"/>
         </w:rPr>
         <w:t>{{</w:t>
       </w:r>
@@ -235,6 +245,8 @@
       <w:r>
         <w:rPr>
           <w:rFonts w:ascii="Franklin Gothic Book" w:hAnsi="Franklin Gothic Book"/>
+          <w:b/>
+          <w:color w:val="000000"/>
         </w:rPr>
         <w:t>}}</w:t>
       </w:r>
@@ -247,6 +259,8 @@
       <w:r>
         <w:rPr>
           <w:rFonts w:ascii="Franklin Gothic Book" w:hAnsi="Franklin Gothic Book"/>
+          <w:b/>
+          <w:color w:val="000000"/>
         </w:rPr>
         <w:t>{{</w:t>
       </w:r>
@@ -259,6 +273,8 @@
       <w:r>
         <w:rPr>
           <w:rFonts w:ascii="Franklin Gothic Book" w:hAnsi="Franklin Gothic Book"/>
+          <w:b/>
+          <w:color w:val="000000"/>
         </w:rPr>
         <w:t>}}</w:t>
       </w:r>
@@ -277,6 +293,8 @@
       <w:r>
         <w:rPr>
           <w:rFonts w:ascii="Franklin Gothic Book" w:hAnsi="Franklin Gothic Book"/>
+          <w:b/>
+          <w:color w:val="000000"/>
         </w:rPr>
         <w:t>{{</w:t>
       </w:r>
@@ -291,6 +309,8 @@
       <w:r>
         <w:rPr>
           <w:rFonts w:ascii="Franklin Gothic Book" w:hAnsi="Franklin Gothic Book"/>
+          <w:b/>
+          <w:color w:val="000000"/>
         </w:rPr>
         <w:t>}}</w:t>
       </w:r>
@@ -354,6 +374,8 @@
       <w:r>
         <w:rPr>
           <w:rFonts w:ascii="Franklin Gothic Book" w:hAnsi="Franklin Gothic Book"/>
+          <w:b/>
+          <w:color w:val="000000"/>
         </w:rPr>
         <w:t>{{</w:t>
       </w:r>
@@ -366,6 +388,8 @@
       <w:r>
         <w:rPr>
           <w:rFonts w:ascii="Franklin Gothic Book" w:hAnsi="Franklin Gothic Book"/>
+          <w:b/>
+          <w:color w:val="000000"/>
         </w:rPr>
         <w:t xml:space="preserve"> }}</w:t>
       </w:r>
@@ -390,6 +414,8 @@
       <w:r>
         <w:rPr>
           <w:rFonts w:ascii="Franklin Gothic Book" w:hAnsi="Franklin Gothic Book"/>
+          <w:b/>
+          <w:color w:val="000000"/>
         </w:rPr>
         <w:t>{{</w:t>
       </w:r>
@@ -414,6 +440,8 @@
       <w:r>
         <w:rPr>
           <w:rFonts w:ascii="Franklin Gothic Book" w:hAnsi="Franklin Gothic Book"/>
+          <w:b/>
+          <w:color w:val="000000"/>
         </w:rPr>
         <w:t>}}</w:t>
       </w:r>
@@ -444,6 +472,8 @@
       <w:r>
         <w:rPr>
           <w:rFonts w:ascii="Franklin Gothic Book" w:hAnsi="Franklin Gothic Book"/>
+          <w:b/>
+          <w:color w:val="000000"/>
         </w:rPr>
         <w:t>{{</w:t>
       </w:r>
@@ -456,6 +486,8 @@
       <w:r>
         <w:rPr>
           <w:rFonts w:ascii="Franklin Gothic Book" w:hAnsi="Franklin Gothic Book"/>
+          <w:b/>
+          <w:color w:val="000000"/>
         </w:rPr>
         <w:t>}}</w:t>
       </w:r>
@@ -474,6 +506,8 @@
       <w:r>
         <w:rPr>
           <w:rFonts w:ascii="Franklin Gothic Book" w:hAnsi="Franklin Gothic Book"/>
+          <w:b/>
+          <w:color w:val="000000"/>
         </w:rPr>
         <w:t>{{</w:t>
       </w:r>
@@ -486,6 +520,8 @@
       <w:r>
         <w:rPr>
           <w:rFonts w:ascii="Franklin Gothic Book" w:hAnsi="Franklin Gothic Book"/>
+          <w:b/>
+          <w:color w:val="000000"/>
         </w:rPr>
         <w:t>}}</w:t>
       </w:r>
@@ -498,6 +534,8 @@
       <w:r>
         <w:rPr>
           <w:rFonts w:ascii="Franklin Gothic Book" w:hAnsi="Franklin Gothic Book"/>
+          <w:b/>
+          <w:color w:val="000000"/>
         </w:rPr>
         <w:t>{{</w:t>
       </w:r>
@@ -510,6 +548,8 @@
       <w:r>
         <w:rPr>
           <w:rFonts w:ascii="Franklin Gothic Book" w:hAnsi="Franklin Gothic Book"/>
+          <w:b/>
+          <w:color w:val="000000"/>
         </w:rPr>
         <w:t>}}</w:t>
       </w:r>
@@ -696,6 +736,8 @@
       <w:r>
         <w:rPr>
           <w:rFonts w:ascii="Franklin Gothic Book" w:hAnsi="Franklin Gothic Book"/>
+          <w:b/>
+          <w:color w:val="000000"/>
         </w:rPr>
         <w:t>{{</w:t>
       </w:r>
@@ -710,6 +752,8 @@
       <w:r>
         <w:rPr>
           <w:rFonts w:ascii="Franklin Gothic Book" w:hAnsi="Franklin Gothic Book"/>
+          <w:b/>
+          <w:color w:val="000000"/>
         </w:rPr>
         <w:t>}}</w:t>
       </w:r>
@@ -734,6 +778,8 @@
       <w:r>
         <w:rPr>
           <w:rFonts w:ascii="Franklin Gothic Book" w:hAnsi="Franklin Gothic Book"/>
+          <w:b/>
+          <w:color w:val="000000"/>
         </w:rPr>
         <w:t>{{</w:t>
       </w:r>
@@ -748,6 +794,8 @@
       <w:r>
         <w:rPr>
           <w:rFonts w:ascii="Franklin Gothic Book" w:hAnsi="Franklin Gothic Book"/>
+          <w:b/>
+          <w:color w:val="000000"/>
         </w:rPr>
         <w:t>}}</w:t>
       </w:r>
@@ -772,6 +820,8 @@
       <w:r>
         <w:rPr>
           <w:rFonts w:ascii="Franklin Gothic Book" w:hAnsi="Franklin Gothic Book"/>
+          <w:b/>
+          <w:color w:val="000000"/>
         </w:rPr>
         <w:t>{{</w:t>
       </w:r>
@@ -784,6 +834,8 @@
       <w:r>
         <w:rPr>
           <w:rFonts w:ascii="Franklin Gothic Book" w:hAnsi="Franklin Gothic Book"/>
+          <w:b/>
+          <w:color w:val="000000"/>
         </w:rPr>
         <w:t>}}</w:t>
       </w:r>
@@ -3391,6 +3443,8 @@
       <w:r>
         <w:rPr>
           <w:rFonts w:ascii="Franklin Gothic Book" w:hAnsi="Franklin Gothic Book"/>
+          <w:b/>
+          <w:color w:val="000000"/>
         </w:rPr>
         <w:t>{{</w:t>
       </w:r>
@@ -3405,6 +3459,8 @@
       <w:r>
         <w:rPr>
           <w:rFonts w:ascii="Franklin Gothic Book" w:hAnsi="Franklin Gothic Book"/>
+          <w:b/>
+          <w:color w:val="000000"/>
         </w:rPr>
         <w:t>}}</w:t>
       </w:r>

</xml_diff>